<commit_message>
multiple weapons now supported
</commit_message>
<xml_diff>
--- a/Artillery3DesignDocs.docx
+++ b/Artillery3DesignDocs.docx
@@ -573,19 +573,7 @@
           <w:rPr>
             <w:rStyle w:val="Hyperlink"/>
           </w:rPr>
-          <w:t>he</w:t>
-        </w:r>
-        <w:r>
-          <w:rPr>
-            <w:rStyle w:val="Hyperlink"/>
-          </w:rPr>
-          <w:t>r</w:t>
-        </w:r>
-        <w:r>
-          <w:rPr>
-            <w:rStyle w:val="Hyperlink"/>
-          </w:rPr>
-          <w:t>e</w:t>
+          <w:t>here</w:t>
         </w:r>
       </w:hyperlink>
       <w:r>
@@ -1033,35 +1021,28 @@
     </w:p>
     <w:p>
       <w:r>
-        <w:t>On the other hand, Artillery 3 is a complete redesign and re-writing of the Artillery concept though the look and feel of the programs will be similar. Under the hood, they are completely different programs.</w:t>
-      </w:r>
+        <w:t xml:space="preserve">On the other hand, Artillery 3 is a complete redesign and re-writing of the Artillery concept though the look and feel of the programs will be similar. Under the hood, they are completely different programs. </w:t>
+      </w:r>
+    </w:p>
+    <w:p/>
+    <w:p>
+      <w:pPr>
+        <w:pStyle w:val="Heading3"/>
+      </w:pPr>
+      <w:r>
+        <w:t>1.</w:t>
+      </w:r>
+      <w:r>
+        <w:t xml:space="preserve">1 </w:t>
+      </w:r>
+      <w:r>
+        <w:t>Required Roles</w:t>
+      </w:r>
+    </w:p>
+    <w:p>
       <w:bookmarkStart w:id="0" w:name="_GoBack"/>
       <w:bookmarkEnd w:id="0"/>
-      <w:r>
-        <w:t xml:space="preserve"> </w:t>
-      </w:r>
-    </w:p>
-    <w:p/>
-    <w:p>
-      <w:pPr>
-        <w:pStyle w:val="Heading3"/>
-      </w:pPr>
-      <w:r>
-        <w:t>1.</w:t>
-      </w:r>
-      <w:r>
-        <w:t xml:space="preserve">1 </w:t>
-      </w:r>
-      <w:r>
-        <w:t>Required Roles</w:t>
-      </w:r>
-    </w:p>
-    <w:p>
-      <w:r>
-        <w:t>This won’t work.</w:t>
-      </w:r>
-    </w:p>
-    <w:p/>
+    </w:p>
     <w:sectPr>
       <w:footerReference w:type="default" r:id="rId10"/>
       <w:pgSz w:w="11906" w:h="16838"/>
@@ -5000,7 +4981,7 @@
 </file>
 
 <file path=customXml/itemProps1.xml><?xml version="1.0" encoding="utf-8"?>
-<ds:datastoreItem xmlns:ds="http://schemas.openxmlformats.org/officeDocument/2006/customXml" ds:itemID="{2CE0CE0F-02EF-401B-A136-091709A00DE4}">
+<ds:datastoreItem xmlns:ds="http://schemas.openxmlformats.org/officeDocument/2006/customXml" ds:itemID="{FEACB8DB-882C-4EB7-B99A-7338536E62A9}">
   <ds:schemaRefs>
     <ds:schemaRef ds:uri="http://schemas.openxmlformats.org/officeDocument/2006/bibliography"/>
   </ds:schemaRefs>

</xml_diff>

<commit_message>
Firing and charging weapon working. Weaponstates introducedbut may be removed later. Could implement changeState void to include transititons.
</commit_message>
<xml_diff>
--- a/Artillery3DesignDocs.docx
+++ b/Artillery3DesignDocs.docx
@@ -1040,6 +1040,9 @@
       </w:r>
     </w:p>
     <w:p>
+      <w:r>
+        <w:t>There’s quite a lot to go through here, otherwise, it’s all good.</w:t>
+      </w:r>
       <w:bookmarkStart w:id="0" w:name="_GoBack"/>
       <w:bookmarkEnd w:id="0"/>
     </w:p>
@@ -4981,7 +4984,7 @@
 </file>
 
 <file path=customXml/itemProps1.xml><?xml version="1.0" encoding="utf-8"?>
-<ds:datastoreItem xmlns:ds="http://schemas.openxmlformats.org/officeDocument/2006/customXml" ds:itemID="{FEACB8DB-882C-4EB7-B99A-7338536E62A9}">
+<ds:datastoreItem xmlns:ds="http://schemas.openxmlformats.org/officeDocument/2006/customXml" ds:itemID="{4A87118C-FDD5-4C8B-B57F-23C413503969}">
   <ds:schemaRefs>
     <ds:schemaRef ds:uri="http://schemas.openxmlformats.org/officeDocument/2006/bibliography"/>
   </ds:schemaRefs>

</xml_diff>